<commit_message>
projekt antrag updated - complete
</commit_message>
<xml_diff>
--- a/Projektantrag.docx
+++ b/Projektantrag.docx
@@ -24,9 +24,64 @@
       </w:r>
     </w:p>
     <w:p>
+      <w:pPr>
+        <w:spacing w:after="0" w:line="240" w:lineRule="auto"/>
+        <w:rPr>
+          <w:rFonts w:ascii="Calibri" w:eastAsia="Times New Roman" w:hAnsi="Calibri" w:cs="Calibri"/>
+          <w:lang w:eastAsia="de-DE"/>
+        </w:rPr>
+      </w:pPr>
       <w:r>
-        <w:t>tagline</w:t>
+        <w:rPr>
+          <w:rFonts w:ascii="Calibri" w:eastAsia="Times New Roman" w:hAnsi="Calibri" w:cs="Calibri"/>
+          <w:lang w:eastAsia="de-DE"/>
+        </w:rPr>
+        <w:t xml:space="preserve">Die </w:t>
       </w:r>
+      <w:r>
+        <w:rPr>
+          <w:rFonts w:ascii="Calibri" w:eastAsia="Times New Roman" w:hAnsi="Calibri" w:cs="Calibri"/>
+          <w:lang w:eastAsia="de-DE"/>
+        </w:rPr>
+        <w:t xml:space="preserve">Entwicklung </w:t>
+      </w:r>
+      <w:r>
+        <w:rPr>
+          <w:rFonts w:ascii="Calibri" w:eastAsia="Times New Roman" w:hAnsi="Calibri" w:cs="Calibri"/>
+          <w:lang w:eastAsia="de-DE"/>
+        </w:rPr>
+        <w:t>der „Schoolflow“ Software</w:t>
+      </w:r>
+      <w:r>
+        <w:rPr>
+          <w:rFonts w:ascii="Calibri" w:eastAsia="Times New Roman" w:hAnsi="Calibri" w:cs="Calibri"/>
+          <w:lang w:eastAsia="de-DE"/>
+        </w:rPr>
+        <w:t xml:space="preserve"> zur </w:t>
+      </w:r>
+      <w:r>
+        <w:rPr>
+          <w:rFonts w:ascii="Calibri" w:eastAsia="Times New Roman" w:hAnsi="Calibri" w:cs="Calibri"/>
+          <w:lang w:eastAsia="de-DE"/>
+        </w:rPr>
+        <w:t>Terminplanung</w:t>
+      </w:r>
+      <w:r>
+        <w:rPr>
+          <w:rFonts w:ascii="Calibri" w:eastAsia="Times New Roman" w:hAnsi="Calibri" w:cs="Calibri"/>
+          <w:lang w:eastAsia="de-DE"/>
+        </w:rPr>
+        <w:t xml:space="preserve"> mit einer PHP-API, zur Kommunikation mit einer SQL-Datenbank und einem über das Intranet erreichbaren Web-Portal.</w:t>
+      </w:r>
+    </w:p>
+    <w:p>
+      <w:pPr>
+        <w:spacing w:after="0" w:line="240" w:lineRule="auto"/>
+        <w:rPr>
+          <w:rFonts w:ascii="Calibri" w:eastAsia="Times New Roman" w:hAnsi="Calibri" w:cs="Calibri"/>
+          <w:lang w:eastAsia="de-DE"/>
+        </w:rPr>
+      </w:pPr>
     </w:p>
     <w:p>
       <w:pPr>
@@ -42,6 +97,32 @@
     </w:p>
     <w:p>
       <w:pPr>
+        <w:rPr>
+          <w:rFonts w:asciiTheme="majorHAnsi" w:hAnsiTheme="majorHAnsi" w:cstheme="majorBidi"/>
+          <w:sz w:val="32"/>
+          <w:szCs w:val="32"/>
+        </w:rPr>
+      </w:pPr>
+      <w:r>
+        <w:t>Aktuell werden Termine und Informationen per Microsoft Outlook</w:t>
+      </w:r>
+      <w:r>
+        <w:t xml:space="preserve"> </w:t>
+      </w:r>
+      <w:r>
+        <w:t>an die Lehrer*innen</w:t>
+      </w:r>
+      <w:r>
+        <w:t xml:space="preserve"> kommuniziert. Aus Sicherheitsgründen ist Outlook jedoch ausschließlich innerhalb des Schulnetzwerkes erreichbar. </w:t>
+      </w:r>
+    </w:p>
+    <w:p>
+      <w:r>
+        <w:t>Besonders durch die aktuell gewordenen Corona-Beschränkungen kommt es häufiger dazu, dass Teilnehmer*innen des Kollegiums nicht räumlich in der Schule arbeiten und so nur aufwendig, verspätet, oder gar nicht informiert werden können.</w:t>
+      </w:r>
+    </w:p>
+    <w:p>
+      <w:pPr>
         <w:pStyle w:val="berschrift1"/>
         <w:numPr>
           <w:ilvl w:val="0"/>
@@ -53,6 +134,18 @@
       </w:r>
     </w:p>
     <w:p>
+      <w:r>
+        <w:t>Ziel des Projektes ist es, ein Web-Portal zu schaffen,</w:t>
+      </w:r>
+      <w:r>
+        <w:t xml:space="preserve"> dass eine zuverlässigere Termin-Koordinierung und Informationsverteilung innerhalb</w:t>
+      </w:r>
+      <w:r>
+        <w:t xml:space="preserve"> des Kollegiums ermöglicht. Jede Lehrkraft bekommt Zugriff auf individuelle Terminkalender und kann diesen auch von außerhalb der Schule jederzeit abrufen. Des Weiteren wird es ein Benachrichtigungssystem geben, dass der Schulleitung eine „globale“ Benachrichtigung aller Lehrer*innen erlaubt.</w:t>
+      </w:r>
+    </w:p>
+    <w:p/>
+    <w:p>
       <w:pPr>
         <w:pStyle w:val="berschrift1"/>
         <w:numPr>
@@ -61,60 +154,866 @@
         </w:numPr>
       </w:pPr>
       <w:r>
-        <w:t>Systemstrukturplan entwickeln</w:t>
+        <w:t>Zeitplanung</w:t>
       </w:r>
     </w:p>
     <w:p>
       <w:pPr>
-        <w:pStyle w:val="berschrift1"/>
+        <w:pStyle w:val="berschrift2"/>
         <w:numPr>
-          <w:ilvl w:val="0"/>
+          <w:ilvl w:val="1"/>
           <w:numId w:val="2"/>
         </w:numPr>
       </w:pPr>
       <w:r>
-        <w:t>Projektstrukturplan</w:t>
+        <w:t>Hauptaufgabe</w:t>
       </w:r>
     </w:p>
+    <w:tbl>
+      <w:tblPr>
+        <w:tblStyle w:val="EinfacheTabelle1"/>
+        <w:tblW w:w="0" w:type="auto"/>
+        <w:tblLook w:val="04A0" w:firstRow="1" w:lastRow="0" w:firstColumn="1" w:lastColumn="0" w:noHBand="0" w:noVBand="1"/>
+      </w:tblPr>
+      <w:tblGrid>
+        <w:gridCol w:w="2173"/>
+        <w:gridCol w:w="986"/>
+      </w:tblGrid>
+      <w:tr>
+        <w:trPr>
+          <w:cnfStyle w:val="100000000000" w:firstRow="1" w:lastRow="0" w:firstColumn="0" w:lastColumn="0" w:oddVBand="0" w:evenVBand="0" w:oddHBand="0" w:evenHBand="0" w:firstRowFirstColumn="0" w:firstRowLastColumn="0" w:lastRowFirstColumn="0" w:lastRowLastColumn="0"/>
+          <w:trHeight w:val="267"/>
+        </w:trPr>
+        <w:tc>
+          <w:tcPr>
+            <w:cnfStyle w:val="001000000000" w:firstRow="0" w:lastRow="0" w:firstColumn="1" w:lastColumn="0" w:oddVBand="0" w:evenVBand="0" w:oddHBand="0" w:evenHBand="0" w:firstRowFirstColumn="0" w:firstRowLastColumn="0" w:lastRowFirstColumn="0" w:lastRowLastColumn="0"/>
+            <w:tcW w:w="1812" w:type="dxa"/>
+          </w:tcPr>
+          <w:p>
+            <w:pPr>
+              <w:rPr>
+                <w:rFonts w:ascii="Segoe UI" w:eastAsia="Times New Roman" w:hAnsi="Segoe UI" w:cs="Segoe UI"/>
+                <w:sz w:val="21"/>
+                <w:szCs w:val="21"/>
+                <w:lang w:eastAsia="de-DE"/>
+              </w:rPr>
+            </w:pPr>
+            <w:r>
+              <w:rPr>
+                <w:rFonts w:ascii="Segoe UI" w:eastAsia="Times New Roman" w:hAnsi="Segoe UI" w:cs="Segoe UI"/>
+                <w:sz w:val="21"/>
+                <w:szCs w:val="21"/>
+                <w:lang w:eastAsia="de-DE"/>
+              </w:rPr>
+              <w:t>Projektphase:</w:t>
+            </w:r>
+          </w:p>
+        </w:tc>
+        <w:tc>
+          <w:tcPr>
+            <w:tcW w:w="986" w:type="dxa"/>
+          </w:tcPr>
+          <w:p>
+            <w:pPr>
+              <w:jc w:val="center"/>
+              <w:cnfStyle w:val="100000000000" w:firstRow="1" w:lastRow="0" w:firstColumn="0" w:lastColumn="0" w:oddVBand="0" w:evenVBand="0" w:oddHBand="0" w:evenHBand="0" w:firstRowFirstColumn="0" w:firstRowLastColumn="0" w:lastRowFirstColumn="0" w:lastRowLastColumn="0"/>
+            </w:pPr>
+            <w:r>
+              <w:t>Zeit in h</w:t>
+            </w:r>
+          </w:p>
+        </w:tc>
+      </w:tr>
+      <w:tr>
+        <w:trPr>
+          <w:cnfStyle w:val="000000100000" w:firstRow="0" w:lastRow="0" w:firstColumn="0" w:lastColumn="0" w:oddVBand="0" w:evenVBand="0" w:oddHBand="1" w:evenHBand="0" w:firstRowFirstColumn="0" w:firstRowLastColumn="0" w:lastRowFirstColumn="0" w:lastRowLastColumn="0"/>
+          <w:trHeight w:val="267"/>
+        </w:trPr>
+        <w:tc>
+          <w:tcPr>
+            <w:cnfStyle w:val="001000000000" w:firstRow="0" w:lastRow="0" w:firstColumn="1" w:lastColumn="0" w:oddVBand="0" w:evenVBand="0" w:oddHBand="0" w:evenHBand="0" w:firstRowFirstColumn="0" w:firstRowLastColumn="0" w:lastRowFirstColumn="0" w:lastRowLastColumn="0"/>
+            <w:tcW w:w="1812" w:type="dxa"/>
+          </w:tcPr>
+          <w:p>
+            <w:pPr>
+              <w:rPr>
+                <w:rFonts w:ascii="Segoe UI" w:eastAsia="Times New Roman" w:hAnsi="Segoe UI" w:cs="Segoe UI"/>
+                <w:b w:val="0"/>
+                <w:sz w:val="21"/>
+                <w:szCs w:val="21"/>
+                <w:lang w:eastAsia="de-DE"/>
+              </w:rPr>
+            </w:pPr>
+            <w:r>
+              <w:rPr>
+                <w:rFonts w:ascii="Segoe UI" w:eastAsia="Times New Roman" w:hAnsi="Segoe UI" w:cs="Segoe UI"/>
+                <w:b w:val="0"/>
+                <w:sz w:val="21"/>
+                <w:szCs w:val="21"/>
+                <w:lang w:eastAsia="de-DE"/>
+              </w:rPr>
+              <w:t>Anforderungsanalyse</w:t>
+            </w:r>
+          </w:p>
+        </w:tc>
+        <w:tc>
+          <w:tcPr>
+            <w:tcW w:w="986" w:type="dxa"/>
+          </w:tcPr>
+          <w:p>
+            <w:pPr>
+              <w:jc w:val="center"/>
+              <w:cnfStyle w:val="000000100000" w:firstRow="0" w:lastRow="0" w:firstColumn="0" w:lastColumn="0" w:oddVBand="0" w:evenVBand="0" w:oddHBand="1" w:evenHBand="0" w:firstRowFirstColumn="0" w:firstRowLastColumn="0" w:lastRowFirstColumn="0" w:lastRowLastColumn="0"/>
+            </w:pPr>
+            <w:r>
+              <w:t>5h</w:t>
+            </w:r>
+          </w:p>
+        </w:tc>
+      </w:tr>
+      <w:tr>
+        <w:trPr>
+          <w:trHeight w:val="255"/>
+        </w:trPr>
+        <w:tc>
+          <w:tcPr>
+            <w:cnfStyle w:val="001000000000" w:firstRow="0" w:lastRow="0" w:firstColumn="1" w:lastColumn="0" w:oddVBand="0" w:evenVBand="0" w:oddHBand="0" w:evenHBand="0" w:firstRowFirstColumn="0" w:firstRowLastColumn="0" w:lastRowFirstColumn="0" w:lastRowLastColumn="0"/>
+            <w:tcW w:w="1812" w:type="dxa"/>
+          </w:tcPr>
+          <w:p>
+            <w:pPr>
+              <w:rPr>
+                <w:b w:val="0"/>
+              </w:rPr>
+            </w:pPr>
+            <w:r>
+              <w:rPr>
+                <w:b w:val="0"/>
+              </w:rPr>
+              <w:t>Entwurf</w:t>
+            </w:r>
+          </w:p>
+        </w:tc>
+        <w:tc>
+          <w:tcPr>
+            <w:tcW w:w="986" w:type="dxa"/>
+          </w:tcPr>
+          <w:p>
+            <w:pPr>
+              <w:jc w:val="center"/>
+              <w:cnfStyle w:val="000000000000" w:firstRow="0" w:lastRow="0" w:firstColumn="0" w:lastColumn="0" w:oddVBand="0" w:evenVBand="0" w:oddHBand="0" w:evenHBand="0" w:firstRowFirstColumn="0" w:firstRowLastColumn="0" w:lastRowFirstColumn="0" w:lastRowLastColumn="0"/>
+            </w:pPr>
+            <w:r>
+              <w:t>5h</w:t>
+            </w:r>
+          </w:p>
+        </w:tc>
+      </w:tr>
+      <w:tr>
+        <w:trPr>
+          <w:cnfStyle w:val="000000100000" w:firstRow="0" w:lastRow="0" w:firstColumn="0" w:lastColumn="0" w:oddVBand="0" w:evenVBand="0" w:oddHBand="1" w:evenHBand="0" w:firstRowFirstColumn="0" w:firstRowLastColumn="0" w:lastRowFirstColumn="0" w:lastRowLastColumn="0"/>
+          <w:trHeight w:val="267"/>
+        </w:trPr>
+        <w:tc>
+          <w:tcPr>
+            <w:cnfStyle w:val="001000000000" w:firstRow="0" w:lastRow="0" w:firstColumn="1" w:lastColumn="0" w:oddVBand="0" w:evenVBand="0" w:oddHBand="0" w:evenHBand="0" w:firstRowFirstColumn="0" w:firstRowLastColumn="0" w:lastRowFirstColumn="0" w:lastRowLastColumn="0"/>
+            <w:tcW w:w="1812" w:type="dxa"/>
+          </w:tcPr>
+          <w:p>
+            <w:pPr>
+              <w:rPr>
+                <w:b w:val="0"/>
+              </w:rPr>
+            </w:pPr>
+            <w:r>
+              <w:rPr>
+                <w:b w:val="0"/>
+              </w:rPr>
+              <w:t>Implementierung</w:t>
+            </w:r>
+          </w:p>
+        </w:tc>
+        <w:tc>
+          <w:tcPr>
+            <w:tcW w:w="986" w:type="dxa"/>
+          </w:tcPr>
+          <w:p>
+            <w:pPr>
+              <w:jc w:val="center"/>
+              <w:cnfStyle w:val="000000100000" w:firstRow="0" w:lastRow="0" w:firstColumn="0" w:lastColumn="0" w:oddVBand="0" w:evenVBand="0" w:oddHBand="1" w:evenHBand="0" w:firstRowFirstColumn="0" w:firstRowLastColumn="0" w:lastRowFirstColumn="0" w:lastRowLastColumn="0"/>
+            </w:pPr>
+            <w:r>
+              <w:t>40h</w:t>
+            </w:r>
+          </w:p>
+        </w:tc>
+      </w:tr>
+      <w:tr>
+        <w:trPr>
+          <w:trHeight w:val="255"/>
+        </w:trPr>
+        <w:tc>
+          <w:tcPr>
+            <w:cnfStyle w:val="001000000000" w:firstRow="0" w:lastRow="0" w:firstColumn="1" w:lastColumn="0" w:oddVBand="0" w:evenVBand="0" w:oddHBand="0" w:evenHBand="0" w:firstRowFirstColumn="0" w:firstRowLastColumn="0" w:lastRowFirstColumn="0" w:lastRowLastColumn="0"/>
+            <w:tcW w:w="1812" w:type="dxa"/>
+          </w:tcPr>
+          <w:p>
+            <w:pPr>
+              <w:rPr>
+                <w:b w:val="0"/>
+              </w:rPr>
+            </w:pPr>
+            <w:r>
+              <w:rPr>
+                <w:b w:val="0"/>
+              </w:rPr>
+              <w:t>Qualitätssicherung</w:t>
+            </w:r>
+          </w:p>
+        </w:tc>
+        <w:tc>
+          <w:tcPr>
+            <w:tcW w:w="986" w:type="dxa"/>
+          </w:tcPr>
+          <w:p>
+            <w:pPr>
+              <w:jc w:val="center"/>
+              <w:cnfStyle w:val="000000000000" w:firstRow="0" w:lastRow="0" w:firstColumn="0" w:lastColumn="0" w:oddVBand="0" w:evenVBand="0" w:oddHBand="0" w:evenHBand="0" w:firstRowFirstColumn="0" w:firstRowLastColumn="0" w:lastRowFirstColumn="0" w:lastRowLastColumn="0"/>
+            </w:pPr>
+            <w:r>
+              <w:t>10h</w:t>
+            </w:r>
+          </w:p>
+        </w:tc>
+      </w:tr>
+      <w:tr>
+        <w:trPr>
+          <w:cnfStyle w:val="000000100000" w:firstRow="0" w:lastRow="0" w:firstColumn="0" w:lastColumn="0" w:oddVBand="0" w:evenVBand="0" w:oddHBand="1" w:evenHBand="0" w:firstRowFirstColumn="0" w:firstRowLastColumn="0" w:lastRowFirstColumn="0" w:lastRowLastColumn="0"/>
+          <w:trHeight w:val="255"/>
+        </w:trPr>
+        <w:tc>
+          <w:tcPr>
+            <w:cnfStyle w:val="001000000000" w:firstRow="0" w:lastRow="0" w:firstColumn="1" w:lastColumn="0" w:oddVBand="0" w:evenVBand="0" w:oddHBand="0" w:evenHBand="0" w:firstRowFirstColumn="0" w:firstRowLastColumn="0" w:lastRowFirstColumn="0" w:lastRowLastColumn="0"/>
+            <w:tcW w:w="1812" w:type="dxa"/>
+          </w:tcPr>
+          <w:p>
+            <w:pPr>
+              <w:rPr>
+                <w:b w:val="0"/>
+              </w:rPr>
+            </w:pPr>
+            <w:r>
+              <w:rPr>
+                <w:b w:val="0"/>
+              </w:rPr>
+              <w:t>Dokumentieren</w:t>
+            </w:r>
+          </w:p>
+        </w:tc>
+        <w:tc>
+          <w:tcPr>
+            <w:tcW w:w="986" w:type="dxa"/>
+          </w:tcPr>
+          <w:p>
+            <w:pPr>
+              <w:jc w:val="center"/>
+              <w:cnfStyle w:val="000000100000" w:firstRow="0" w:lastRow="0" w:firstColumn="0" w:lastColumn="0" w:oddVBand="0" w:evenVBand="0" w:oddHBand="1" w:evenHBand="0" w:firstRowFirstColumn="0" w:firstRowLastColumn="0" w:lastRowFirstColumn="0" w:lastRowLastColumn="0"/>
+            </w:pPr>
+            <w:r>
+              <w:t>10h</w:t>
+            </w:r>
+          </w:p>
+        </w:tc>
+      </w:tr>
+      <w:tr>
+        <w:trPr>
+          <w:trHeight w:val="255"/>
+        </w:trPr>
+        <w:tc>
+          <w:tcPr>
+            <w:cnfStyle w:val="001000000000" w:firstRow="0" w:lastRow="0" w:firstColumn="1" w:lastColumn="0" w:oddVBand="0" w:evenVBand="0" w:oddHBand="0" w:evenHBand="0" w:firstRowFirstColumn="0" w:firstRowLastColumn="0" w:lastRowFirstColumn="0" w:lastRowLastColumn="0"/>
+            <w:tcW w:w="1812" w:type="dxa"/>
+          </w:tcPr>
+          <w:p>
+            <w:r>
+              <w:t>Insgesamt:</w:t>
+            </w:r>
+          </w:p>
+        </w:tc>
+        <w:tc>
+          <w:tcPr>
+            <w:tcW w:w="986" w:type="dxa"/>
+          </w:tcPr>
+          <w:p>
+            <w:pPr>
+              <w:jc w:val="center"/>
+              <w:cnfStyle w:val="000000000000" w:firstRow="0" w:lastRow="0" w:firstColumn="0" w:lastColumn="0" w:oddVBand="0" w:evenVBand="0" w:oddHBand="0" w:evenHBand="0" w:firstRowFirstColumn="0" w:firstRowLastColumn="0" w:lastRowFirstColumn="0" w:lastRowLastColumn="0"/>
+              <w:rPr>
+                <w:b/>
+              </w:rPr>
+            </w:pPr>
+            <w:r>
+              <w:rPr>
+                <w:b/>
+              </w:rPr>
+              <w:t>70h</w:t>
+            </w:r>
+          </w:p>
+        </w:tc>
+      </w:tr>
+    </w:tbl>
+    <w:p/>
     <w:p>
       <w:pPr>
-        <w:pStyle w:val="berschrift1"/>
+        <w:pStyle w:val="berschrift2"/>
       </w:pPr>
       <w:r>
-        <w:t>6.1 Hauptaufgaben auflisten</w:t>
+        <w:t>4.2 Teilaufgaben</w:t>
       </w:r>
     </w:p>
+    <w:tbl>
+      <w:tblPr>
+        <w:tblStyle w:val="EinfacheTabelle1"/>
+        <w:tblW w:w="0" w:type="auto"/>
+        <w:tblLook w:val="04A0" w:firstRow="1" w:lastRow="0" w:firstColumn="1" w:lastColumn="0" w:noHBand="0" w:noVBand="1"/>
+      </w:tblPr>
+      <w:tblGrid>
+        <w:gridCol w:w="3187"/>
+        <w:gridCol w:w="1216"/>
+      </w:tblGrid>
+      <w:tr>
+        <w:trPr>
+          <w:cnfStyle w:val="100000000000" w:firstRow="1" w:lastRow="0" w:firstColumn="0" w:lastColumn="0" w:oddVBand="0" w:evenVBand="0" w:oddHBand="0" w:evenHBand="0" w:firstRowFirstColumn="0" w:firstRowLastColumn="0" w:lastRowFirstColumn="0" w:lastRowLastColumn="0"/>
+          <w:trHeight w:val="277"/>
+        </w:trPr>
+        <w:tc>
+          <w:tcPr>
+            <w:cnfStyle w:val="001000000000" w:firstRow="0" w:lastRow="0" w:firstColumn="1" w:lastColumn="0" w:oddVBand="0" w:evenVBand="0" w:oddHBand="0" w:evenHBand="0" w:firstRowFirstColumn="0" w:firstRowLastColumn="0" w:lastRowFirstColumn="0" w:lastRowLastColumn="0"/>
+            <w:tcW w:w="3187" w:type="dxa"/>
+          </w:tcPr>
+          <w:p>
+            <w:pPr>
+              <w:rPr>
+                <w:rFonts w:ascii="Segoe UI" w:eastAsia="Times New Roman" w:hAnsi="Segoe UI" w:cs="Segoe UI"/>
+                <w:sz w:val="21"/>
+                <w:szCs w:val="21"/>
+                <w:lang w:eastAsia="de-DE"/>
+              </w:rPr>
+            </w:pPr>
+            <w:r>
+              <w:rPr>
+                <w:rFonts w:ascii="Segoe UI" w:eastAsia="Times New Roman" w:hAnsi="Segoe UI" w:cs="Segoe UI"/>
+                <w:sz w:val="21"/>
+                <w:szCs w:val="21"/>
+                <w:lang w:eastAsia="de-DE"/>
+              </w:rPr>
+              <w:t>Projektphase:</w:t>
+            </w:r>
+          </w:p>
+        </w:tc>
+        <w:tc>
+          <w:tcPr>
+            <w:tcW w:w="1216" w:type="dxa"/>
+          </w:tcPr>
+          <w:p>
+            <w:pPr>
+              <w:jc w:val="center"/>
+              <w:cnfStyle w:val="100000000000" w:firstRow="1" w:lastRow="0" w:firstColumn="0" w:lastColumn="0" w:oddVBand="0" w:evenVBand="0" w:oddHBand="0" w:evenHBand="0" w:firstRowFirstColumn="0" w:firstRowLastColumn="0" w:lastRowFirstColumn="0" w:lastRowLastColumn="0"/>
+            </w:pPr>
+            <w:r>
+              <w:t>Zeit in h</w:t>
+            </w:r>
+          </w:p>
+        </w:tc>
+      </w:tr>
+      <w:tr>
+        <w:trPr>
+          <w:cnfStyle w:val="000000100000" w:firstRow="0" w:lastRow="0" w:firstColumn="0" w:lastColumn="0" w:oddVBand="0" w:evenVBand="0" w:oddHBand="1" w:evenHBand="0" w:firstRowFirstColumn="0" w:firstRowLastColumn="0" w:lastRowFirstColumn="0" w:lastRowLastColumn="0"/>
+          <w:trHeight w:val="277"/>
+        </w:trPr>
+        <w:tc>
+          <w:tcPr>
+            <w:cnfStyle w:val="001000000000" w:firstRow="0" w:lastRow="0" w:firstColumn="1" w:lastColumn="0" w:oddVBand="0" w:evenVBand="0" w:oddHBand="0" w:evenHBand="0" w:firstRowFirstColumn="0" w:firstRowLastColumn="0" w:lastRowFirstColumn="0" w:lastRowLastColumn="0"/>
+            <w:tcW w:w="3187" w:type="dxa"/>
+          </w:tcPr>
+          <w:p>
+            <w:pPr>
+              <w:rPr>
+                <w:rFonts w:ascii="Segoe UI" w:eastAsia="Times New Roman" w:hAnsi="Segoe UI" w:cs="Segoe UI"/>
+                <w:b w:val="0"/>
+                <w:sz w:val="21"/>
+                <w:szCs w:val="21"/>
+                <w:lang w:eastAsia="de-DE"/>
+              </w:rPr>
+            </w:pPr>
+            <w:r>
+              <w:rPr>
+                <w:rFonts w:ascii="Segoe UI" w:eastAsia="Times New Roman" w:hAnsi="Segoe UI" w:cs="Segoe UI"/>
+                <w:b w:val="0"/>
+                <w:sz w:val="21"/>
+                <w:szCs w:val="21"/>
+                <w:lang w:eastAsia="de-DE"/>
+              </w:rPr>
+              <w:t>Wirtschaftlichkeitsanalyse</w:t>
+            </w:r>
+          </w:p>
+        </w:tc>
+        <w:tc>
+          <w:tcPr>
+            <w:tcW w:w="1216" w:type="dxa"/>
+          </w:tcPr>
+          <w:p>
+            <w:pPr>
+              <w:jc w:val="center"/>
+              <w:cnfStyle w:val="000000100000" w:firstRow="0" w:lastRow="0" w:firstColumn="0" w:lastColumn="0" w:oddVBand="0" w:evenVBand="0" w:oddHBand="1" w:evenHBand="0" w:firstRowFirstColumn="0" w:firstRowLastColumn="0" w:lastRowFirstColumn="0" w:lastRowLastColumn="0"/>
+            </w:pPr>
+            <w:r>
+              <w:t>1</w:t>
+            </w:r>
+            <w:r>
+              <w:t>h</w:t>
+            </w:r>
+          </w:p>
+        </w:tc>
+      </w:tr>
+      <w:tr>
+        <w:trPr>
+          <w:trHeight w:val="265"/>
+        </w:trPr>
+        <w:tc>
+          <w:tcPr>
+            <w:cnfStyle w:val="001000000000" w:firstRow="0" w:lastRow="0" w:firstColumn="1" w:lastColumn="0" w:oddVBand="0" w:evenVBand="0" w:oddHBand="0" w:evenHBand="0" w:firstRowFirstColumn="0" w:firstRowLastColumn="0" w:lastRowFirstColumn="0" w:lastRowLastColumn="0"/>
+            <w:tcW w:w="3187" w:type="dxa"/>
+          </w:tcPr>
+          <w:p>
+            <w:pPr>
+              <w:rPr>
+                <w:b w:val="0"/>
+              </w:rPr>
+            </w:pPr>
+            <w:r>
+              <w:rPr>
+                <w:b w:val="0"/>
+              </w:rPr>
+              <w:t>Make-or-Buy-Entscheidung</w:t>
+            </w:r>
+          </w:p>
+        </w:tc>
+        <w:tc>
+          <w:tcPr>
+            <w:tcW w:w="1216" w:type="dxa"/>
+          </w:tcPr>
+          <w:p>
+            <w:pPr>
+              <w:jc w:val="center"/>
+              <w:cnfStyle w:val="000000000000" w:firstRow="0" w:lastRow="0" w:firstColumn="0" w:lastColumn="0" w:oddVBand="0" w:evenVBand="0" w:oddHBand="0" w:evenHBand="0" w:firstRowFirstColumn="0" w:firstRowLastColumn="0" w:lastRowFirstColumn="0" w:lastRowLastColumn="0"/>
+            </w:pPr>
+            <w:r>
+              <w:t>1h</w:t>
+            </w:r>
+          </w:p>
+        </w:tc>
+      </w:tr>
+      <w:tr>
+        <w:trPr>
+          <w:cnfStyle w:val="000000100000" w:firstRow="0" w:lastRow="0" w:firstColumn="0" w:lastColumn="0" w:oddVBand="0" w:evenVBand="0" w:oddHBand="1" w:evenHBand="0" w:firstRowFirstColumn="0" w:firstRowLastColumn="0" w:lastRowFirstColumn="0" w:lastRowLastColumn="0"/>
+          <w:trHeight w:val="277"/>
+        </w:trPr>
+        <w:tc>
+          <w:tcPr>
+            <w:cnfStyle w:val="001000000000" w:firstRow="0" w:lastRow="0" w:firstColumn="1" w:lastColumn="0" w:oddVBand="0" w:evenVBand="0" w:oddHBand="0" w:evenHBand="0" w:firstRowFirstColumn="0" w:firstRowLastColumn="0" w:lastRowFirstColumn="0" w:lastRowLastColumn="0"/>
+            <w:tcW w:w="3187" w:type="dxa"/>
+          </w:tcPr>
+          <w:p>
+            <w:pPr>
+              <w:rPr>
+                <w:b w:val="0"/>
+              </w:rPr>
+            </w:pPr>
+            <w:r>
+              <w:rPr>
+                <w:b w:val="0"/>
+              </w:rPr>
+              <w:t>Soll-Konzept erstellen</w:t>
+            </w:r>
+          </w:p>
+        </w:tc>
+        <w:tc>
+          <w:tcPr>
+            <w:tcW w:w="1216" w:type="dxa"/>
+          </w:tcPr>
+          <w:p>
+            <w:pPr>
+              <w:jc w:val="center"/>
+              <w:cnfStyle w:val="000000100000" w:firstRow="0" w:lastRow="0" w:firstColumn="0" w:lastColumn="0" w:oddVBand="0" w:evenVBand="0" w:oddHBand="1" w:evenHBand="0" w:firstRowFirstColumn="0" w:firstRowLastColumn="0" w:lastRowFirstColumn="0" w:lastRowLastColumn="0"/>
+            </w:pPr>
+            <w:r>
+              <w:t>3h</w:t>
+            </w:r>
+          </w:p>
+        </w:tc>
+      </w:tr>
+      <w:tr>
+        <w:trPr>
+          <w:trHeight w:val="265"/>
+        </w:trPr>
+        <w:tc>
+          <w:tcPr>
+            <w:cnfStyle w:val="001000000000" w:firstRow="0" w:lastRow="0" w:firstColumn="1" w:lastColumn="0" w:oddVBand="0" w:evenVBand="0" w:oddHBand="0" w:evenHBand="0" w:firstRowFirstColumn="0" w:firstRowLastColumn="0" w:lastRowFirstColumn="0" w:lastRowLastColumn="0"/>
+            <w:tcW w:w="3187" w:type="dxa"/>
+          </w:tcPr>
+          <w:p>
+            <w:pPr>
+              <w:rPr>
+                <w:b w:val="0"/>
+              </w:rPr>
+            </w:pPr>
+            <w:proofErr w:type="spellStart"/>
+            <w:r>
+              <w:rPr>
+                <w:b w:val="0"/>
+              </w:rPr>
+              <w:t>Use</w:t>
+            </w:r>
+            <w:proofErr w:type="spellEnd"/>
+            <w:r>
+              <w:rPr>
+                <w:b w:val="0"/>
+              </w:rPr>
+              <w:t>-Case-Diagramm</w:t>
+            </w:r>
+          </w:p>
+        </w:tc>
+        <w:tc>
+          <w:tcPr>
+            <w:tcW w:w="1216" w:type="dxa"/>
+          </w:tcPr>
+          <w:p>
+            <w:pPr>
+              <w:jc w:val="center"/>
+              <w:cnfStyle w:val="000000000000" w:firstRow="0" w:lastRow="0" w:firstColumn="0" w:lastColumn="0" w:oddVBand="0" w:evenVBand="0" w:oddHBand="0" w:evenHBand="0" w:firstRowFirstColumn="0" w:firstRowLastColumn="0" w:lastRowFirstColumn="0" w:lastRowLastColumn="0"/>
+            </w:pPr>
+            <w:r>
+              <w:t>2h</w:t>
+            </w:r>
+          </w:p>
+        </w:tc>
+      </w:tr>
+      <w:tr>
+        <w:trPr>
+          <w:cnfStyle w:val="000000100000" w:firstRow="0" w:lastRow="0" w:firstColumn="0" w:lastColumn="0" w:oddVBand="0" w:evenVBand="0" w:oddHBand="1" w:evenHBand="0" w:firstRowFirstColumn="0" w:firstRowLastColumn="0" w:lastRowFirstColumn="0" w:lastRowLastColumn="0"/>
+          <w:trHeight w:val="265"/>
+        </w:trPr>
+        <w:tc>
+          <w:tcPr>
+            <w:cnfStyle w:val="001000000000" w:firstRow="0" w:lastRow="0" w:firstColumn="1" w:lastColumn="0" w:oddVBand="0" w:evenVBand="0" w:oddHBand="0" w:evenHBand="0" w:firstRowFirstColumn="0" w:firstRowLastColumn="0" w:lastRowFirstColumn="0" w:lastRowLastColumn="0"/>
+            <w:tcW w:w="3187" w:type="dxa"/>
+          </w:tcPr>
+          <w:p>
+            <w:pPr>
+              <w:rPr>
+                <w:b w:val="0"/>
+              </w:rPr>
+            </w:pPr>
+            <w:r>
+              <w:rPr>
+                <w:b w:val="0"/>
+              </w:rPr>
+              <w:t>GUI konzipieren</w:t>
+            </w:r>
+          </w:p>
+        </w:tc>
+        <w:tc>
+          <w:tcPr>
+            <w:tcW w:w="1216" w:type="dxa"/>
+          </w:tcPr>
+          <w:p>
+            <w:pPr>
+              <w:jc w:val="center"/>
+              <w:cnfStyle w:val="000000100000" w:firstRow="0" w:lastRow="0" w:firstColumn="0" w:lastColumn="0" w:oddVBand="0" w:evenVBand="0" w:oddHBand="1" w:evenHBand="0" w:firstRowFirstColumn="0" w:firstRowLastColumn="0" w:lastRowFirstColumn="0" w:lastRowLastColumn="0"/>
+            </w:pPr>
+            <w:r>
+              <w:t>3h</w:t>
+            </w:r>
+          </w:p>
+        </w:tc>
+      </w:tr>
+      <w:tr>
+        <w:trPr>
+          <w:trHeight w:val="265"/>
+        </w:trPr>
+        <w:tc>
+          <w:tcPr>
+            <w:cnfStyle w:val="001000000000" w:firstRow="0" w:lastRow="0" w:firstColumn="1" w:lastColumn="0" w:oddVBand="0" w:evenVBand="0" w:oddHBand="0" w:evenHBand="0" w:firstRowFirstColumn="0" w:firstRowLastColumn="0" w:lastRowFirstColumn="0" w:lastRowLastColumn="0"/>
+            <w:tcW w:w="3187" w:type="dxa"/>
+          </w:tcPr>
+          <w:p>
+            <w:pPr>
+              <w:rPr>
+                <w:b w:val="0"/>
+              </w:rPr>
+            </w:pPr>
+            <w:r>
+              <w:rPr>
+                <w:b w:val="0"/>
+              </w:rPr>
+              <w:t>Frontend erstellen</w:t>
+            </w:r>
+          </w:p>
+        </w:tc>
+        <w:tc>
+          <w:tcPr>
+            <w:tcW w:w="1216" w:type="dxa"/>
+          </w:tcPr>
+          <w:p>
+            <w:pPr>
+              <w:jc w:val="center"/>
+              <w:cnfStyle w:val="000000000000" w:firstRow="0" w:lastRow="0" w:firstColumn="0" w:lastColumn="0" w:oddVBand="0" w:evenVBand="0" w:oddHBand="0" w:evenHBand="0" w:firstRowFirstColumn="0" w:firstRowLastColumn="0" w:lastRowFirstColumn="0" w:lastRowLastColumn="0"/>
+            </w:pPr>
+            <w:r>
+              <w:t>10h</w:t>
+            </w:r>
+          </w:p>
+        </w:tc>
+      </w:tr>
+      <w:tr>
+        <w:trPr>
+          <w:cnfStyle w:val="000000100000" w:firstRow="0" w:lastRow="0" w:firstColumn="0" w:lastColumn="0" w:oddVBand="0" w:evenVBand="0" w:oddHBand="1" w:evenHBand="0" w:firstRowFirstColumn="0" w:firstRowLastColumn="0" w:lastRowFirstColumn="0" w:lastRowLastColumn="0"/>
+          <w:trHeight w:val="265"/>
+        </w:trPr>
+        <w:tc>
+          <w:tcPr>
+            <w:cnfStyle w:val="001000000000" w:firstRow="0" w:lastRow="0" w:firstColumn="1" w:lastColumn="0" w:oddVBand="0" w:evenVBand="0" w:oddHBand="0" w:evenHBand="0" w:firstRowFirstColumn="0" w:firstRowLastColumn="0" w:lastRowFirstColumn="0" w:lastRowLastColumn="0"/>
+            <w:tcW w:w="3187" w:type="dxa"/>
+          </w:tcPr>
+          <w:p>
+            <w:pPr>
+              <w:rPr>
+                <w:b w:val="0"/>
+              </w:rPr>
+            </w:pPr>
+            <w:r>
+              <w:rPr>
+                <w:b w:val="0"/>
+              </w:rPr>
+              <w:t>Backend erstellen</w:t>
+            </w:r>
+          </w:p>
+        </w:tc>
+        <w:tc>
+          <w:tcPr>
+            <w:tcW w:w="1216" w:type="dxa"/>
+          </w:tcPr>
+          <w:p>
+            <w:pPr>
+              <w:jc w:val="center"/>
+              <w:cnfStyle w:val="000000100000" w:firstRow="0" w:lastRow="0" w:firstColumn="0" w:lastColumn="0" w:oddVBand="0" w:evenVBand="0" w:oddHBand="1" w:evenHBand="0" w:firstRowFirstColumn="0" w:firstRowLastColumn="0" w:lastRowFirstColumn="0" w:lastRowLastColumn="0"/>
+            </w:pPr>
+            <w:r>
+              <w:t>20h</w:t>
+            </w:r>
+          </w:p>
+        </w:tc>
+      </w:tr>
+      <w:tr>
+        <w:trPr>
+          <w:trHeight w:val="265"/>
+        </w:trPr>
+        <w:tc>
+          <w:tcPr>
+            <w:cnfStyle w:val="001000000000" w:firstRow="0" w:lastRow="0" w:firstColumn="1" w:lastColumn="0" w:oddVBand="0" w:evenVBand="0" w:oddHBand="0" w:evenHBand="0" w:firstRowFirstColumn="0" w:firstRowLastColumn="0" w:lastRowFirstColumn="0" w:lastRowLastColumn="0"/>
+            <w:tcW w:w="3187" w:type="dxa"/>
+          </w:tcPr>
+          <w:p>
+            <w:pPr>
+              <w:rPr>
+                <w:b w:val="0"/>
+              </w:rPr>
+            </w:pPr>
+            <w:r>
+              <w:rPr>
+                <w:b w:val="0"/>
+              </w:rPr>
+              <w:t>Benachrichtigungen p. E-Mail</w:t>
+            </w:r>
+          </w:p>
+        </w:tc>
+        <w:tc>
+          <w:tcPr>
+            <w:tcW w:w="1216" w:type="dxa"/>
+          </w:tcPr>
+          <w:p>
+            <w:pPr>
+              <w:jc w:val="center"/>
+              <w:cnfStyle w:val="000000000000" w:firstRow="0" w:lastRow="0" w:firstColumn="0" w:lastColumn="0" w:oddVBand="0" w:evenVBand="0" w:oddHBand="0" w:evenHBand="0" w:firstRowFirstColumn="0" w:firstRowLastColumn="0" w:lastRowFirstColumn="0" w:lastRowLastColumn="0"/>
+            </w:pPr>
+            <w:r>
+              <w:t>10h</w:t>
+            </w:r>
+          </w:p>
+        </w:tc>
+      </w:tr>
+      <w:tr>
+        <w:trPr>
+          <w:cnfStyle w:val="000000100000" w:firstRow="0" w:lastRow="0" w:firstColumn="0" w:lastColumn="0" w:oddVBand="0" w:evenVBand="0" w:oddHBand="1" w:evenHBand="0" w:firstRowFirstColumn="0" w:firstRowLastColumn="0" w:lastRowFirstColumn="0" w:lastRowLastColumn="0"/>
+          <w:trHeight w:val="265"/>
+        </w:trPr>
+        <w:tc>
+          <w:tcPr>
+            <w:cnfStyle w:val="001000000000" w:firstRow="0" w:lastRow="0" w:firstColumn="1" w:lastColumn="0" w:oddVBand="0" w:evenVBand="0" w:oddHBand="0" w:evenHBand="0" w:firstRowFirstColumn="0" w:firstRowLastColumn="0" w:lastRowFirstColumn="0" w:lastRowLastColumn="0"/>
+            <w:tcW w:w="3187" w:type="dxa"/>
+          </w:tcPr>
+          <w:p>
+            <w:pPr>
+              <w:rPr>
+                <w:b w:val="0"/>
+              </w:rPr>
+            </w:pPr>
+            <w:r>
+              <w:rPr>
+                <w:b w:val="0"/>
+              </w:rPr>
+              <w:t>Tests</w:t>
+            </w:r>
+          </w:p>
+        </w:tc>
+        <w:tc>
+          <w:tcPr>
+            <w:tcW w:w="1216" w:type="dxa"/>
+          </w:tcPr>
+          <w:p>
+            <w:pPr>
+              <w:jc w:val="center"/>
+              <w:cnfStyle w:val="000000100000" w:firstRow="0" w:lastRow="0" w:firstColumn="0" w:lastColumn="0" w:oddVBand="0" w:evenVBand="0" w:oddHBand="1" w:evenHBand="0" w:firstRowFirstColumn="0" w:firstRowLastColumn="0" w:lastRowFirstColumn="0" w:lastRowLastColumn="0"/>
+            </w:pPr>
+            <w:r>
+              <w:t>7h</w:t>
+            </w:r>
+          </w:p>
+        </w:tc>
+      </w:tr>
+      <w:tr>
+        <w:trPr>
+          <w:trHeight w:val="265"/>
+        </w:trPr>
+        <w:tc>
+          <w:tcPr>
+            <w:cnfStyle w:val="001000000000" w:firstRow="0" w:lastRow="0" w:firstColumn="1" w:lastColumn="0" w:oddVBand="0" w:evenVBand="0" w:oddHBand="0" w:evenHBand="0" w:firstRowFirstColumn="0" w:firstRowLastColumn="0" w:lastRowFirstColumn="0" w:lastRowLastColumn="0"/>
+            <w:tcW w:w="3187" w:type="dxa"/>
+          </w:tcPr>
+          <w:p>
+            <w:pPr>
+              <w:rPr>
+                <w:b w:val="0"/>
+              </w:rPr>
+            </w:pPr>
+            <w:r>
+              <w:rPr>
+                <w:b w:val="0"/>
+              </w:rPr>
+              <w:t>Debugging</w:t>
+            </w:r>
+          </w:p>
+        </w:tc>
+        <w:tc>
+          <w:tcPr>
+            <w:tcW w:w="1216" w:type="dxa"/>
+          </w:tcPr>
+          <w:p>
+            <w:pPr>
+              <w:jc w:val="center"/>
+              <w:cnfStyle w:val="000000000000" w:firstRow="0" w:lastRow="0" w:firstColumn="0" w:lastColumn="0" w:oddVBand="0" w:evenVBand="0" w:oddHBand="0" w:evenHBand="0" w:firstRowFirstColumn="0" w:firstRowLastColumn="0" w:lastRowFirstColumn="0" w:lastRowLastColumn="0"/>
+            </w:pPr>
+            <w:r>
+              <w:t>3h</w:t>
+            </w:r>
+          </w:p>
+        </w:tc>
+      </w:tr>
+      <w:tr>
+        <w:trPr>
+          <w:cnfStyle w:val="000000100000" w:firstRow="0" w:lastRow="0" w:firstColumn="0" w:lastColumn="0" w:oddVBand="0" w:evenVBand="0" w:oddHBand="1" w:evenHBand="0" w:firstRowFirstColumn="0" w:firstRowLastColumn="0" w:lastRowFirstColumn="0" w:lastRowLastColumn="0"/>
+          <w:trHeight w:val="265"/>
+        </w:trPr>
+        <w:tc>
+          <w:tcPr>
+            <w:cnfStyle w:val="001000000000" w:firstRow="0" w:lastRow="0" w:firstColumn="1" w:lastColumn="0" w:oddVBand="0" w:evenVBand="0" w:oddHBand="0" w:evenHBand="0" w:firstRowFirstColumn="0" w:firstRowLastColumn="0" w:lastRowFirstColumn="0" w:lastRowLastColumn="0"/>
+            <w:tcW w:w="3187" w:type="dxa"/>
+          </w:tcPr>
+          <w:p>
+            <w:pPr>
+              <w:rPr>
+                <w:b w:val="0"/>
+              </w:rPr>
+            </w:pPr>
+            <w:r>
+              <w:rPr>
+                <w:b w:val="0"/>
+              </w:rPr>
+              <w:lastRenderedPageBreak/>
+              <w:t>Handbuch erstellen</w:t>
+            </w:r>
+          </w:p>
+        </w:tc>
+        <w:tc>
+          <w:tcPr>
+            <w:tcW w:w="1216" w:type="dxa"/>
+          </w:tcPr>
+          <w:p>
+            <w:pPr>
+              <w:jc w:val="center"/>
+              <w:cnfStyle w:val="000000100000" w:firstRow="0" w:lastRow="0" w:firstColumn="0" w:lastColumn="0" w:oddVBand="0" w:evenVBand="0" w:oddHBand="1" w:evenHBand="0" w:firstRowFirstColumn="0" w:firstRowLastColumn="0" w:lastRowFirstColumn="0" w:lastRowLastColumn="0"/>
+            </w:pPr>
+            <w:r>
+              <w:t>3h</w:t>
+            </w:r>
+          </w:p>
+        </w:tc>
+      </w:tr>
+      <w:tr>
+        <w:trPr>
+          <w:trHeight w:val="265"/>
+        </w:trPr>
+        <w:tc>
+          <w:tcPr>
+            <w:cnfStyle w:val="001000000000" w:firstRow="0" w:lastRow="0" w:firstColumn="1" w:lastColumn="0" w:oddVBand="0" w:evenVBand="0" w:oddHBand="0" w:evenHBand="0" w:firstRowFirstColumn="0" w:firstRowLastColumn="0" w:lastRowFirstColumn="0" w:lastRowLastColumn="0"/>
+            <w:tcW w:w="3187" w:type="dxa"/>
+          </w:tcPr>
+          <w:p>
+            <w:pPr>
+              <w:rPr>
+                <w:b w:val="0"/>
+              </w:rPr>
+            </w:pPr>
+            <w:r>
+              <w:rPr>
+                <w:b w:val="0"/>
+              </w:rPr>
+              <w:t>Projektdokumentation</w:t>
+            </w:r>
+          </w:p>
+        </w:tc>
+        <w:tc>
+          <w:tcPr>
+            <w:tcW w:w="1216" w:type="dxa"/>
+          </w:tcPr>
+          <w:p>
+            <w:pPr>
+              <w:jc w:val="center"/>
+              <w:cnfStyle w:val="000000000000" w:firstRow="0" w:lastRow="0" w:firstColumn="0" w:lastColumn="0" w:oddVBand="0" w:evenVBand="0" w:oddHBand="0" w:evenHBand="0" w:firstRowFirstColumn="0" w:firstRowLastColumn="0" w:lastRowFirstColumn="0" w:lastRowLastColumn="0"/>
+            </w:pPr>
+            <w:r>
+              <w:t>7h</w:t>
+            </w:r>
+          </w:p>
+        </w:tc>
+      </w:tr>
+    </w:tbl>
+    <w:p/>
     <w:p>
       <w:pPr>
         <w:pStyle w:val="berschrift1"/>
       </w:pPr>
-      <w:r>
-        <w:t>6.2 Teilaufgaben auflisten</w:t>
-      </w:r>
-    </w:p>
-    <w:p>
-      <w:pPr>
-        <w:pStyle w:val="berschrift1"/>
-      </w:pPr>
-      <w:r>
-        <w:t>7. Name der Ausbildungsstätte in dem das Projekt durchgeführt wird</w:t>
-      </w:r>
-    </w:p>
-    <w:p>
-      <w:pPr>
-        <w:pStyle w:val="berschrift1"/>
-      </w:pPr>
-      <w:r>
-        <w:t>8. Durchführungszeitraum</w:t>
-      </w:r>
-    </w:p>
-    <w:p>
-      <w:pPr>
-        <w:pStyle w:val="berschrift1"/>
-      </w:pPr>
-      <w:r>
-        <w:t>9. Projektverantwortliche im Praktikumsbetrieb</w:t>
-      </w:r>
       <w:bookmarkStart w:id="0" w:name="_GoBack"/>
       <w:bookmarkEnd w:id="0"/>
     </w:p>
@@ -132,9 +1031,9 @@
 <w:numbering xmlns:wpc="http://schemas.microsoft.com/office/word/2010/wordprocessingCanvas" xmlns:mc="http://schemas.openxmlformats.org/markup-compatibility/2006" xmlns:o="urn:schemas-microsoft-com:office:office" xmlns:r="http://schemas.openxmlformats.org/officeDocument/2006/relationships" xmlns:m="http://schemas.openxmlformats.org/officeDocument/2006/math" xmlns:v="urn:schemas-microsoft-com:vml" xmlns:wp14="http://schemas.microsoft.com/office/word/2010/wordprocessingDrawing" xmlns:wp="http://schemas.openxmlformats.org/drawingml/2006/wordprocessingDrawing" xmlns:w10="urn:schemas-microsoft-com:office:word" xmlns:w="http://schemas.openxmlformats.org/wordprocessingml/2006/main" xmlns:w14="http://schemas.microsoft.com/office/word/2010/wordml" xmlns:w15="http://schemas.microsoft.com/office/word/2012/wordml" xmlns:wpg="http://schemas.microsoft.com/office/word/2010/wordprocessingGroup" xmlns:wpi="http://schemas.microsoft.com/office/word/2010/wordprocessingInk" xmlns:wne="http://schemas.microsoft.com/office/word/2006/wordml" xmlns:wps="http://schemas.microsoft.com/office/word/2010/wordprocessingShape" mc:Ignorable="w14 w15 wp14">
   <w:abstractNum w:abstractNumId="0" w15:restartNumberingAfterBreak="0">
     <w:nsid w:val="0FC95386"/>
-    <w:multiLevelType w:val="hybridMultilevel"/>
-    <w:tmpl w:val="041E398A"/>
-    <w:lvl w:ilvl="0" w:tplc="0407000F">
+    <w:multiLevelType w:val="multilevel"/>
+    <w:tmpl w:val="C14631F4"/>
+    <w:lvl w:ilvl="0">
       <w:start w:val="1"/>
       <w:numFmt w:val="decimal"/>
       <w:lvlText w:val="%1."/>
@@ -143,77 +1042,109 @@
         <w:ind w:left="360" w:hanging="360"/>
       </w:pPr>
     </w:lvl>
-    <w:lvl w:ilvl="1" w:tplc="04070019" w:tentative="1">
-      <w:start w:val="1"/>
-      <w:numFmt w:val="lowerLetter"/>
-      <w:lvlText w:val="%2."/>
-      <w:lvlJc w:val="left"/>
-      <w:pPr>
-        <w:ind w:left="1080" w:hanging="360"/>
-      </w:pPr>
-    </w:lvl>
-    <w:lvl w:ilvl="2" w:tplc="0407001B" w:tentative="1">
-      <w:start w:val="1"/>
-      <w:numFmt w:val="lowerRoman"/>
-      <w:lvlText w:val="%3."/>
-      <w:lvlJc w:val="right"/>
-      <w:pPr>
-        <w:ind w:left="1800" w:hanging="180"/>
-      </w:pPr>
-    </w:lvl>
-    <w:lvl w:ilvl="3" w:tplc="0407000F" w:tentative="1">
-      <w:start w:val="1"/>
-      <w:numFmt w:val="decimal"/>
-      <w:lvlText w:val="%4."/>
-      <w:lvlJc w:val="left"/>
-      <w:pPr>
-        <w:ind w:left="2520" w:hanging="360"/>
-      </w:pPr>
-    </w:lvl>
-    <w:lvl w:ilvl="4" w:tplc="04070019" w:tentative="1">
-      <w:start w:val="1"/>
-      <w:numFmt w:val="lowerLetter"/>
-      <w:lvlText w:val="%5."/>
-      <w:lvlJc w:val="left"/>
-      <w:pPr>
-        <w:ind w:left="3240" w:hanging="360"/>
-      </w:pPr>
-    </w:lvl>
-    <w:lvl w:ilvl="5" w:tplc="0407001B" w:tentative="1">
-      <w:start w:val="1"/>
-      <w:numFmt w:val="lowerRoman"/>
-      <w:lvlText w:val="%6."/>
-      <w:lvlJc w:val="right"/>
-      <w:pPr>
-        <w:ind w:left="3960" w:hanging="180"/>
-      </w:pPr>
-    </w:lvl>
-    <w:lvl w:ilvl="6" w:tplc="0407000F" w:tentative="1">
-      <w:start w:val="1"/>
-      <w:numFmt w:val="decimal"/>
-      <w:lvlText w:val="%7."/>
-      <w:lvlJc w:val="left"/>
-      <w:pPr>
-        <w:ind w:left="4680" w:hanging="360"/>
-      </w:pPr>
-    </w:lvl>
-    <w:lvl w:ilvl="7" w:tplc="04070019" w:tentative="1">
-      <w:start w:val="1"/>
-      <w:numFmt w:val="lowerLetter"/>
-      <w:lvlText w:val="%8."/>
-      <w:lvlJc w:val="left"/>
-      <w:pPr>
-        <w:ind w:left="5400" w:hanging="360"/>
-      </w:pPr>
-    </w:lvl>
-    <w:lvl w:ilvl="8" w:tplc="0407001B" w:tentative="1">
-      <w:start w:val="1"/>
-      <w:numFmt w:val="lowerRoman"/>
-      <w:lvlText w:val="%9."/>
-      <w:lvlJc w:val="right"/>
-      <w:pPr>
-        <w:ind w:left="6120" w:hanging="180"/>
-      </w:pPr>
+    <w:lvl w:ilvl="1">
+      <w:start w:val="1"/>
+      <w:numFmt w:val="decimal"/>
+      <w:isLgl/>
+      <w:lvlText w:val="%1.%2"/>
+      <w:lvlJc w:val="left"/>
+      <w:pPr>
+        <w:ind w:left="390" w:hanging="390"/>
+      </w:pPr>
+      <w:rPr>
+        <w:rFonts w:hint="default"/>
+      </w:rPr>
+    </w:lvl>
+    <w:lvl w:ilvl="2">
+      <w:start w:val="1"/>
+      <w:numFmt w:val="decimal"/>
+      <w:isLgl/>
+      <w:lvlText w:val="%1.%2.%3"/>
+      <w:lvlJc w:val="left"/>
+      <w:pPr>
+        <w:ind w:left="720" w:hanging="720"/>
+      </w:pPr>
+      <w:rPr>
+        <w:rFonts w:hint="default"/>
+      </w:rPr>
+    </w:lvl>
+    <w:lvl w:ilvl="3">
+      <w:start w:val="1"/>
+      <w:numFmt w:val="decimal"/>
+      <w:isLgl/>
+      <w:lvlText w:val="%1.%2.%3.%4"/>
+      <w:lvlJc w:val="left"/>
+      <w:pPr>
+        <w:ind w:left="720" w:hanging="720"/>
+      </w:pPr>
+      <w:rPr>
+        <w:rFonts w:hint="default"/>
+      </w:rPr>
+    </w:lvl>
+    <w:lvl w:ilvl="4">
+      <w:start w:val="1"/>
+      <w:numFmt w:val="decimal"/>
+      <w:isLgl/>
+      <w:lvlText w:val="%1.%2.%3.%4.%5"/>
+      <w:lvlJc w:val="left"/>
+      <w:pPr>
+        <w:ind w:left="1080" w:hanging="1080"/>
+      </w:pPr>
+      <w:rPr>
+        <w:rFonts w:hint="default"/>
+      </w:rPr>
+    </w:lvl>
+    <w:lvl w:ilvl="5">
+      <w:start w:val="1"/>
+      <w:numFmt w:val="decimal"/>
+      <w:isLgl/>
+      <w:lvlText w:val="%1.%2.%3.%4.%5.%6"/>
+      <w:lvlJc w:val="left"/>
+      <w:pPr>
+        <w:ind w:left="1080" w:hanging="1080"/>
+      </w:pPr>
+      <w:rPr>
+        <w:rFonts w:hint="default"/>
+      </w:rPr>
+    </w:lvl>
+    <w:lvl w:ilvl="6">
+      <w:start w:val="1"/>
+      <w:numFmt w:val="decimal"/>
+      <w:isLgl/>
+      <w:lvlText w:val="%1.%2.%3.%4.%5.%6.%7"/>
+      <w:lvlJc w:val="left"/>
+      <w:pPr>
+        <w:ind w:left="1440" w:hanging="1440"/>
+      </w:pPr>
+      <w:rPr>
+        <w:rFonts w:hint="default"/>
+      </w:rPr>
+    </w:lvl>
+    <w:lvl w:ilvl="7">
+      <w:start w:val="1"/>
+      <w:numFmt w:val="decimal"/>
+      <w:isLgl/>
+      <w:lvlText w:val="%1.%2.%3.%4.%5.%6.%7.%8"/>
+      <w:lvlJc w:val="left"/>
+      <w:pPr>
+        <w:ind w:left="1440" w:hanging="1440"/>
+      </w:pPr>
+      <w:rPr>
+        <w:rFonts w:hint="default"/>
+      </w:rPr>
+    </w:lvl>
+    <w:lvl w:ilvl="8">
+      <w:start w:val="1"/>
+      <w:numFmt w:val="decimal"/>
+      <w:isLgl/>
+      <w:lvlText w:val="%1.%2.%3.%4.%5.%6.%7.%8.%9"/>
+      <w:lvlJc w:val="left"/>
+      <w:pPr>
+        <w:ind w:left="1440" w:hanging="1440"/>
+      </w:pPr>
+      <w:rPr>
+        <w:rFonts w:hint="default"/>
+      </w:rPr>
     </w:lvl>
   </w:abstractNum>
   <w:abstractNum w:abstractNumId="1" w15:restartNumberingAfterBreak="0">
@@ -1036,6 +1967,116 @@
       <w:szCs w:val="26"/>
     </w:rPr>
   </w:style>
+  <w:style w:type="paragraph" w:styleId="Listenabsatz">
+    <w:name w:val="List Paragraph"/>
+    <w:basedOn w:val="Standard"/>
+    <w:uiPriority w:val="34"/>
+    <w:qFormat/>
+    <w:rsid w:val="004431CC"/>
+    <w:pPr>
+      <w:ind w:left="720"/>
+      <w:contextualSpacing/>
+    </w:pPr>
+  </w:style>
+  <w:style w:type="paragraph" w:styleId="StandardWeb">
+    <w:name w:val="Normal (Web)"/>
+    <w:basedOn w:val="Standard"/>
+    <w:uiPriority w:val="99"/>
+    <w:semiHidden/>
+    <w:unhideWhenUsed/>
+    <w:rsid w:val="00C32F6E"/>
+    <w:pPr>
+      <w:spacing w:before="100" w:beforeAutospacing="1" w:after="100" w:afterAutospacing="1" w:line="240" w:lineRule="auto"/>
+    </w:pPr>
+    <w:rPr>
+      <w:rFonts w:ascii="Times New Roman" w:eastAsia="Times New Roman" w:hAnsi="Times New Roman" w:cs="Times New Roman"/>
+      <w:sz w:val="24"/>
+      <w:szCs w:val="24"/>
+      <w:lang w:eastAsia="de-DE"/>
+    </w:rPr>
+  </w:style>
+  <w:style w:type="table" w:styleId="Tabellenraster">
+    <w:name w:val="Table Grid"/>
+    <w:basedOn w:val="NormaleTabelle"/>
+    <w:uiPriority w:val="39"/>
+    <w:rsid w:val="00DB0A9A"/>
+    <w:pPr>
+      <w:spacing w:after="0" w:line="240" w:lineRule="auto"/>
+    </w:pPr>
+    <w:tblPr>
+      <w:tblBorders>
+        <w:top w:val="single" w:sz="4" w:space="0" w:color="auto"/>
+        <w:left w:val="single" w:sz="4" w:space="0" w:color="auto"/>
+        <w:bottom w:val="single" w:sz="4" w:space="0" w:color="auto"/>
+        <w:right w:val="single" w:sz="4" w:space="0" w:color="auto"/>
+        <w:insideH w:val="single" w:sz="4" w:space="0" w:color="auto"/>
+        <w:insideV w:val="single" w:sz="4" w:space="0" w:color="auto"/>
+      </w:tblBorders>
+    </w:tblPr>
+  </w:style>
+  <w:style w:type="table" w:styleId="EinfacheTabelle1">
+    <w:name w:val="Plain Table 1"/>
+    <w:basedOn w:val="NormaleTabelle"/>
+    <w:uiPriority w:val="41"/>
+    <w:rsid w:val="00DB0A9A"/>
+    <w:pPr>
+      <w:spacing w:after="0" w:line="240" w:lineRule="auto"/>
+    </w:pPr>
+    <w:tblPr>
+      <w:tblStyleRowBandSize w:val="1"/>
+      <w:tblStyleColBandSize w:val="1"/>
+      <w:tblBorders>
+        <w:top w:val="single" w:sz="4" w:space="0" w:color="BFBFBF" w:themeColor="background1" w:themeShade="BF"/>
+        <w:left w:val="single" w:sz="4" w:space="0" w:color="BFBFBF" w:themeColor="background1" w:themeShade="BF"/>
+        <w:bottom w:val="single" w:sz="4" w:space="0" w:color="BFBFBF" w:themeColor="background1" w:themeShade="BF"/>
+        <w:right w:val="single" w:sz="4" w:space="0" w:color="BFBFBF" w:themeColor="background1" w:themeShade="BF"/>
+        <w:insideH w:val="single" w:sz="4" w:space="0" w:color="BFBFBF" w:themeColor="background1" w:themeShade="BF"/>
+        <w:insideV w:val="single" w:sz="4" w:space="0" w:color="BFBFBF" w:themeColor="background1" w:themeShade="BF"/>
+      </w:tblBorders>
+    </w:tblPr>
+    <w:tblStylePr w:type="firstRow">
+      <w:rPr>
+        <w:b/>
+        <w:bCs/>
+      </w:rPr>
+    </w:tblStylePr>
+    <w:tblStylePr w:type="lastRow">
+      <w:rPr>
+        <w:b/>
+        <w:bCs/>
+      </w:rPr>
+      <w:tblPr/>
+      <w:tcPr>
+        <w:tcBorders>
+          <w:top w:val="double" w:sz="4" w:space="0" w:color="BFBFBF" w:themeColor="background1" w:themeShade="BF"/>
+        </w:tcBorders>
+      </w:tcPr>
+    </w:tblStylePr>
+    <w:tblStylePr w:type="firstCol">
+      <w:rPr>
+        <w:b/>
+        <w:bCs/>
+      </w:rPr>
+    </w:tblStylePr>
+    <w:tblStylePr w:type="lastCol">
+      <w:rPr>
+        <w:b/>
+        <w:bCs/>
+      </w:rPr>
+    </w:tblStylePr>
+    <w:tblStylePr w:type="band1Vert">
+      <w:tblPr/>
+      <w:tcPr>
+        <w:shd w:val="clear" w:color="auto" w:fill="F2F2F2" w:themeFill="background1" w:themeFillShade="F2"/>
+      </w:tcPr>
+    </w:tblStylePr>
+    <w:tblStylePr w:type="band1Horz">
+      <w:tblPr/>
+      <w:tcPr>
+        <w:shd w:val="clear" w:color="auto" w:fill="F2F2F2" w:themeFill="background1" w:themeFillShade="F2"/>
+      </w:tcPr>
+    </w:tblStylePr>
+  </w:style>
 </w:styles>
 </file>
 

</xml_diff>